<commit_message>
Class diagram is added to the log file
</commit_message>
<xml_diff>
--- a/Change request log FEMR-158.docx
+++ b/Change request log FEMR-158.docx
@@ -515,8 +515,17 @@
                 <w:rFonts w:ascii="Cambria" w:eastAsiaTheme="minorEastAsia" w:hAnsi="Cambria" w:cstheme="minorEastAsia"/>
                 <w:szCs w:val="22"/>
               </w:rPr>
-              <w:t xml:space="preserve"> EditViewModel</w:t>
-            </w:r>
+              <w:t xml:space="preserve"> </w:t>
+            </w:r>
+            <w:proofErr w:type="spellStart"/>
+            <w:r>
+              <w:rPr>
+                <w:rFonts w:ascii="Cambria" w:eastAsiaTheme="minorEastAsia" w:hAnsi="Cambria" w:cstheme="minorEastAsia"/>
+                <w:szCs w:val="22"/>
+              </w:rPr>
+              <w:t>EditViewModel</w:t>
+            </w:r>
+            <w:proofErr w:type="spellEnd"/>
           </w:p>
           <w:p>
             <w:pPr>
@@ -528,12 +537,21 @@
                 <w:szCs w:val="22"/>
               </w:rPr>
             </w:pPr>
+            <w:proofErr w:type="gramStart"/>
             <w:r>
               <w:rPr>
                 <w:rFonts w:ascii="Cambria" w:eastAsiaTheme="minorEastAsia" w:hAnsi="Cambria" w:cstheme="minorEastAsia"/>
                 <w:szCs w:val="22"/>
               </w:rPr>
-              <w:t>and u</w:t>
+              <w:t>and</w:t>
+            </w:r>
+            <w:proofErr w:type="gramEnd"/>
+            <w:r>
+              <w:rPr>
+                <w:rFonts w:ascii="Cambria" w:eastAsiaTheme="minorEastAsia" w:hAnsi="Cambria" w:cstheme="minorEastAsia"/>
+                <w:szCs w:val="22"/>
+              </w:rPr>
+              <w:t xml:space="preserve"> u</w:t>
             </w:r>
             <w:r>
               <w:rPr>
@@ -866,7 +884,21 @@
               <w:rPr>
                 <w:rFonts w:eastAsiaTheme="minorEastAsia" w:cstheme="minorEastAsia"/>
               </w:rPr>
-              <w:t>“EditViewModel” class</w:t>
+              <w:t>“</w:t>
+            </w:r>
+            <w:proofErr w:type="spellStart"/>
+            <w:r>
+              <w:rPr>
+                <w:rFonts w:eastAsiaTheme="minorEastAsia" w:cstheme="minorEastAsia"/>
+              </w:rPr>
+              <w:t>EditViewModel</w:t>
+            </w:r>
+            <w:proofErr w:type="spellEnd"/>
+            <w:r>
+              <w:rPr>
+                <w:rFonts w:eastAsiaTheme="minorEastAsia" w:cstheme="minorEastAsia"/>
+              </w:rPr>
+              <w:t>” class</w:t>
             </w:r>
             <w:r>
               <w:rPr>
@@ -884,11 +916,19 @@
             <w:pPr>
               <w:cnfStyle w:val="000000000000" w:firstRow="0" w:lastRow="0" w:firstColumn="0" w:lastColumn="0" w:oddVBand="0" w:evenVBand="0" w:oddHBand="0" w:evenHBand="0" w:firstRowFirstColumn="0" w:firstRowLastColumn="0" w:lastRowFirstColumn="0" w:lastRowLastColumn="0"/>
             </w:pPr>
-            <w:r>
-              <w:rPr>
-                <w:rFonts w:eastAsiaTheme="minorEastAsia" w:cstheme="minorEastAsia"/>
-              </w:rPr>
-              <w:t>EditViewModel validates the password fields, which are required to be filled.</w:t>
+            <w:proofErr w:type="spellStart"/>
+            <w:r>
+              <w:rPr>
+                <w:rFonts w:eastAsiaTheme="minorEastAsia" w:cstheme="minorEastAsia"/>
+              </w:rPr>
+              <w:t>EditViewModel</w:t>
+            </w:r>
+            <w:proofErr w:type="spellEnd"/>
+            <w:r>
+              <w:rPr>
+                <w:rFonts w:eastAsiaTheme="minorEastAsia" w:cstheme="minorEastAsia"/>
+              </w:rPr>
+              <w:t xml:space="preserve"> validates the password fields, which are required to be filled.</w:t>
             </w:r>
           </w:p>
         </w:tc>
@@ -1028,7 +1068,15 @@
               <w:t>This method</w:t>
             </w:r>
             <w:r>
-              <w:t>(EditViewModel)</w:t>
+              <w:t>(</w:t>
+            </w:r>
+            <w:proofErr w:type="spellStart"/>
+            <w:r>
+              <w:t>EditViewModel</w:t>
+            </w:r>
+            <w:proofErr w:type="spellEnd"/>
+            <w:r>
+              <w:t>)</w:t>
             </w:r>
             <w:r>
               <w:t xml:space="preserve"> is called </w:t>
@@ -1039,11 +1087,16 @@
             <w:r>
               <w:t xml:space="preserve">the </w:t>
             </w:r>
+            <w:proofErr w:type="spellStart"/>
             <w:r>
               <w:t>User</w:t>
             </w:r>
             <w:r>
-              <w:t>controller, and is execute by the action of fields.</w:t>
+              <w:t>controller</w:t>
+            </w:r>
+            <w:proofErr w:type="spellEnd"/>
+            <w:r>
+              <w:t>, and is execute by the action of fields.</w:t>
             </w:r>
             <w:r>
               <w:t>sca</w:t>
@@ -1062,7 +1115,15 @@
               <w:cnfStyle w:val="000000000000" w:firstRow="0" w:lastRow="0" w:firstColumn="0" w:lastColumn="0" w:oddVBand="0" w:evenVBand="0" w:oddHBand="0" w:evenHBand="0" w:firstRowFirstColumn="0" w:firstRowLastColumn="0" w:lastRowFirstColumn="0" w:lastRowLastColumn="0"/>
             </w:pPr>
             <w:r>
-              <w:t>No impact on UserController Class.</w:t>
+              <w:t xml:space="preserve">No impact on </w:t>
+            </w:r>
+            <w:proofErr w:type="spellStart"/>
+            <w:r>
+              <w:t>UserController</w:t>
+            </w:r>
+            <w:proofErr w:type="spellEnd"/>
+            <w:r>
+              <w:t xml:space="preserve"> Class.</w:t>
             </w:r>
           </w:p>
         </w:tc>
@@ -1248,11 +1309,33 @@
               </w:rPr>
               <w:t xml:space="preserve">We realized that class </w:t>
             </w:r>
-            <w:r>
-              <w:rPr>
-                <w:rFonts w:eastAsiaTheme="minorEastAsia" w:cstheme="minorEastAsia"/>
-              </w:rPr>
-              <w:t>Editviewmodel has validate() method and we just remove password Empty if condition from that method</w:t>
+            <w:proofErr w:type="spellStart"/>
+            <w:r>
+              <w:rPr>
+                <w:rFonts w:eastAsiaTheme="minorEastAsia" w:cstheme="minorEastAsia"/>
+              </w:rPr>
+              <w:t>Editviewmodel</w:t>
+            </w:r>
+            <w:proofErr w:type="spellEnd"/>
+            <w:r>
+              <w:rPr>
+                <w:rFonts w:eastAsiaTheme="minorEastAsia" w:cstheme="minorEastAsia"/>
+              </w:rPr>
+              <w:t xml:space="preserve"> has </w:t>
+            </w:r>
+            <w:proofErr w:type="gramStart"/>
+            <w:r>
+              <w:rPr>
+                <w:rFonts w:eastAsiaTheme="minorEastAsia" w:cstheme="minorEastAsia"/>
+              </w:rPr>
+              <w:t>validate(</w:t>
+            </w:r>
+            <w:proofErr w:type="gramEnd"/>
+            <w:r>
+              <w:rPr>
+                <w:rFonts w:eastAsiaTheme="minorEastAsia" w:cstheme="minorEastAsia"/>
+              </w:rPr>
+              <w:t>) method and we just remove password Empty if condition from that method</w:t>
             </w:r>
             <w:r>
               <w:rPr>
@@ -1492,13 +1575,7 @@
               <w:rPr>
                 <w:rFonts w:eastAsiaTheme="minorEastAsia" w:cstheme="minorEastAsia"/>
               </w:rPr>
-              <w:t>Expected output</w:t>
-            </w:r>
-            <w:r>
-              <w:rPr>
-                <w:rFonts w:eastAsiaTheme="minorEastAsia" w:cstheme="minorEastAsia"/>
-              </w:rPr>
-              <w:t xml:space="preserve"> </w:t>
+              <w:t xml:space="preserve">Expected output </w:t>
             </w:r>
             <w:r>
               <w:rPr>
@@ -1681,42 +1758,18 @@
               <w:rPr>
                 <w:rFonts w:eastAsiaTheme="minorEastAsia" w:cstheme="minorEastAsia"/>
               </w:rPr>
-              <w:t xml:space="preserve">Inputs: </w:t>
-            </w:r>
-            <w:r>
-              <w:rPr>
-                <w:rFonts w:eastAsiaTheme="minorEastAsia" w:cstheme="minorEastAsia"/>
-              </w:rPr>
-              <w:t xml:space="preserve">both </w:t>
-            </w:r>
-            <w:r>
-              <w:rPr>
-                <w:rFonts w:eastAsiaTheme="minorEastAsia" w:cstheme="minorEastAsia"/>
-              </w:rPr>
-              <w:t xml:space="preserve">password has </w:t>
-            </w:r>
-            <w:r>
-              <w:rPr>
-                <w:rFonts w:eastAsiaTheme="minorEastAsia" w:cstheme="minorEastAsia"/>
-              </w:rPr>
-              <w:t>values (accurate to the validation).</w:t>
-            </w:r>
-          </w:p>
-          <w:p>
-            <w:pPr>
-              <w:cnfStyle w:val="000000000000" w:firstRow="0" w:lastRow="0" w:firstColumn="0" w:lastColumn="0" w:oddVBand="0" w:evenVBand="0" w:oddHBand="0" w:evenHBand="0" w:firstRowFirstColumn="0" w:firstRowLastColumn="0" w:lastRowFirstColumn="0" w:lastRowLastColumn="0"/>
-            </w:pPr>
-            <w:r>
-              <w:rPr>
-                <w:rFonts w:eastAsiaTheme="minorEastAsia" w:cstheme="minorEastAsia"/>
-              </w:rPr>
-              <w:t>Expected out</w:t>
-            </w:r>
-            <w:r>
-              <w:rPr>
-                <w:rFonts w:eastAsiaTheme="minorEastAsia" w:cstheme="minorEastAsia"/>
-              </w:rPr>
-              <w:t>put: Password filed validation passed and user information is updated.</w:t>
+              <w:t>Inputs: both password has values (accurate to the validation).</w:t>
+            </w:r>
+          </w:p>
+          <w:p>
+            <w:pPr>
+              <w:cnfStyle w:val="000000000000" w:firstRow="0" w:lastRow="0" w:firstColumn="0" w:lastColumn="0" w:oddVBand="0" w:evenVBand="0" w:oddHBand="0" w:evenHBand="0" w:firstRowFirstColumn="0" w:firstRowLastColumn="0" w:lastRowFirstColumn="0" w:lastRowLastColumn="0"/>
+            </w:pPr>
+            <w:r>
+              <w:rPr>
+                <w:rFonts w:eastAsiaTheme="minorEastAsia" w:cstheme="minorEastAsia"/>
+              </w:rPr>
+              <w:t>Expected output: Password filed validation passed and user information is updated.</w:t>
             </w:r>
           </w:p>
         </w:tc>
@@ -1738,25 +1791,7 @@
               <w:rPr>
                 <w:rFonts w:eastAsiaTheme="minorEastAsia" w:cstheme="minorEastAsia"/>
               </w:rPr>
-              <w:t xml:space="preserve">main regular requirement to check, user can </w:t>
-            </w:r>
-            <w:r>
-              <w:rPr>
-                <w:rFonts w:eastAsiaTheme="minorEastAsia" w:cstheme="minorEastAsia"/>
-              </w:rPr>
-              <w:t xml:space="preserve">update user information with </w:t>
-            </w:r>
-            <w:r>
-              <w:rPr>
-                <w:rFonts w:eastAsiaTheme="minorEastAsia" w:cstheme="minorEastAsia"/>
-              </w:rPr>
-              <w:t xml:space="preserve">password field </w:t>
-            </w:r>
-            <w:r>
-              <w:rPr>
-                <w:rFonts w:eastAsiaTheme="minorEastAsia" w:cstheme="minorEastAsia"/>
-              </w:rPr>
-              <w:t>validation.</w:t>
+              <w:t>main regular requirement to check, user can update user information with password field validation.</w:t>
             </w:r>
           </w:p>
           <w:p>
@@ -1811,36 +1846,32 @@
               <w:rPr>
                 <w:rFonts w:eastAsiaTheme="minorEastAsia" w:cstheme="minorEastAsia"/>
               </w:rPr>
-              <w:t>Inputs: both password has values (</w:t>
-            </w:r>
-            <w:r>
-              <w:rPr>
-                <w:rFonts w:eastAsiaTheme="minorEastAsia" w:cstheme="minorEastAsia"/>
-              </w:rPr>
-              <w:t xml:space="preserve"> not </w:t>
-            </w:r>
-            <w:r>
-              <w:rPr>
-                <w:rFonts w:eastAsiaTheme="minorEastAsia" w:cstheme="minorEastAsia"/>
-              </w:rPr>
-              <w:t>accurate to the validation).</w:t>
-            </w:r>
-          </w:p>
-          <w:p>
-            <w:pPr>
-              <w:cnfStyle w:val="000000000000" w:firstRow="0" w:lastRow="0" w:firstColumn="0" w:lastColumn="0" w:oddVBand="0" w:evenVBand="0" w:oddHBand="0" w:evenHBand="0" w:firstRowFirstColumn="0" w:firstRowLastColumn="0" w:lastRowFirstColumn="0" w:lastRowLastColumn="0"/>
-            </w:pPr>
-            <w:r>
-              <w:rPr>
-                <w:rFonts w:eastAsiaTheme="minorEastAsia" w:cstheme="minorEastAsia"/>
-              </w:rPr>
-              <w:t xml:space="preserve">Expected output: Password filed validation </w:t>
-            </w:r>
-            <w:r>
-              <w:rPr>
-                <w:rFonts w:eastAsiaTheme="minorEastAsia" w:cstheme="minorEastAsia"/>
-              </w:rPr>
-              <w:t>user revoke to update the user information.</w:t>
+              <w:t xml:space="preserve">Inputs: both password has values </w:t>
+            </w:r>
+            <w:proofErr w:type="gramStart"/>
+            <w:r>
+              <w:rPr>
+                <w:rFonts w:eastAsiaTheme="minorEastAsia" w:cstheme="minorEastAsia"/>
+              </w:rPr>
+              <w:t>( not</w:t>
+            </w:r>
+            <w:proofErr w:type="gramEnd"/>
+            <w:r>
+              <w:rPr>
+                <w:rFonts w:eastAsiaTheme="minorEastAsia" w:cstheme="minorEastAsia"/>
+              </w:rPr>
+              <w:t xml:space="preserve"> accurate to the validation).</w:t>
+            </w:r>
+          </w:p>
+          <w:p>
+            <w:pPr>
+              <w:cnfStyle w:val="000000000000" w:firstRow="0" w:lastRow="0" w:firstColumn="0" w:lastColumn="0" w:oddVBand="0" w:evenVBand="0" w:oddHBand="0" w:evenHBand="0" w:firstRowFirstColumn="0" w:firstRowLastColumn="0" w:lastRowFirstColumn="0" w:lastRowLastColumn="0"/>
+            </w:pPr>
+            <w:r>
+              <w:rPr>
+                <w:rFonts w:eastAsiaTheme="minorEastAsia" w:cstheme="minorEastAsia"/>
+              </w:rPr>
+              <w:t>Expected output: Password filed validation user revoke to update the user information.</w:t>
             </w:r>
           </w:p>
         </w:tc>
@@ -1924,14 +1955,12 @@
       <w:pPr>
         <w:jc w:val="both"/>
       </w:pPr>
-      <w:bookmarkStart w:id="4" w:name="_GoBack"/>
-      <w:bookmarkEnd w:id="4"/>
     </w:p>
     <w:p>
       <w:pPr>
         <w:pStyle w:val="Heading1"/>
       </w:pPr>
-      <w:bookmarkStart w:id="5" w:name="_Toc444154501"/>
+      <w:bookmarkStart w:id="4" w:name="_Toc444154501"/>
       <w:r>
         <w:rPr>
           <w:rFonts w:eastAsiaTheme="minorEastAsia"/>
@@ -1939,7 +1968,7 @@
         <w:lastRenderedPageBreak/>
         <w:t>Timing</w:t>
       </w:r>
-      <w:bookmarkEnd w:id="5"/>
+      <w:bookmarkEnd w:id="4"/>
     </w:p>
     <w:p>
       <w:r>
@@ -2072,6 +2101,7 @@
             <w:tcW w:w="1815" w:type="dxa"/>
           </w:tcPr>
           <w:p>
+            <w:proofErr w:type="spellStart"/>
             <w:r>
               <w:rPr>
                 <w:rFonts w:eastAsiaTheme="minorEastAsia" w:cstheme="minorEastAsia"/>
@@ -2080,6 +2110,7 @@
               </w:rPr>
               <w:t>Prefactoring</w:t>
             </w:r>
+            <w:proofErr w:type="spellEnd"/>
           </w:p>
         </w:tc>
         <w:tc>
@@ -2134,6 +2165,7 @@
             <w:tcW w:w="1815" w:type="dxa"/>
           </w:tcPr>
           <w:p>
+            <w:proofErr w:type="spellStart"/>
             <w:r>
               <w:rPr>
                 <w:rFonts w:eastAsiaTheme="minorEastAsia" w:cstheme="minorEastAsia"/>
@@ -2142,6 +2174,7 @@
               </w:rPr>
               <w:t>Postfactoring</w:t>
             </w:r>
+            <w:proofErr w:type="spellEnd"/>
           </w:p>
         </w:tc>
         <w:tc>
@@ -2266,9 +2299,59 @@
         <w:t xml:space="preserve">Reverse engineering </w:t>
       </w:r>
     </w:p>
+    <w:p>
+      <w:bookmarkStart w:id="5" w:name="_GoBack"/>
+      <w:bookmarkEnd w:id="5"/>
+    </w:p>
     <w:p/>
-    <w:p/>
-    <w:p/>
+    <w:p>
+      <w:r>
+        <w:rPr>
+          <w:noProof/>
+        </w:rPr>
+        <w:drawing>
+          <wp:inline distT="0" distB="0" distL="0" distR="0" wp14:anchorId="18B56D6E" wp14:editId="16EDF541">
+            <wp:extent cx="6858000" cy="3987165"/>
+            <wp:effectExtent l="0" t="0" r="0" b="0"/>
+            <wp:docPr id="2" name="Picture 2"/>
+            <wp:cNvGraphicFramePr>
+              <a:graphicFrameLocks xmlns:a="http://schemas.openxmlformats.org/drawingml/2006/main" noChangeAspect="1"/>
+            </wp:cNvGraphicFramePr>
+            <a:graphic xmlns:a="http://schemas.openxmlformats.org/drawingml/2006/main">
+              <a:graphicData uri="http://schemas.openxmlformats.org/drawingml/2006/picture">
+                <pic:pic xmlns:pic="http://schemas.openxmlformats.org/drawingml/2006/picture">
+                  <pic:nvPicPr>
+                    <pic:cNvPr id="2" name="classdiagram 158.jpg"/>
+                    <pic:cNvPicPr/>
+                  </pic:nvPicPr>
+                  <pic:blipFill>
+                    <a:blip r:embed="rId6">
+                      <a:extLst>
+                        <a:ext uri="{28A0092B-C50C-407E-A947-70E740481C1C}">
+                          <a14:useLocalDpi xmlns:a14="http://schemas.microsoft.com/office/drawing/2010/main" val="0"/>
+                        </a:ext>
+                      </a:extLst>
+                    </a:blip>
+                    <a:stretch>
+                      <a:fillRect/>
+                    </a:stretch>
+                  </pic:blipFill>
+                  <pic:spPr>
+                    <a:xfrm>
+                      <a:off x="0" y="0"/>
+                      <a:ext cx="6858000" cy="3987165"/>
+                    </a:xfrm>
+                    <a:prstGeom prst="rect">
+                      <a:avLst/>
+                    </a:prstGeom>
+                  </pic:spPr>
+                </pic:pic>
+              </a:graphicData>
+            </a:graphic>
+          </wp:inline>
+        </w:drawing>
+      </w:r>
+    </w:p>
     <w:p/>
     <w:p/>
     <w:p>
@@ -2276,6 +2359,7 @@
         <w:rPr>
           <w:noProof/>
         </w:rPr>
+        <w:lastRenderedPageBreak/>
         <w:drawing>
           <wp:inline distT="0" distB="0" distL="0" distR="0" wp14:anchorId="153402B5" wp14:editId="375B4E45">
             <wp:extent cx="5105400" cy="4581525"/>
@@ -2292,7 +2376,7 @@
                     <pic:cNvPicPr/>
                   </pic:nvPicPr>
                   <pic:blipFill>
-                    <a:blip r:embed="rId6">
+                    <a:blip r:embed="rId7">
                       <a:extLst>
                         <a:ext uri="{28A0092B-C50C-407E-A947-70E740481C1C}">
                           <a14:useLocalDpi xmlns:a14="http://schemas.microsoft.com/office/drawing/2010/main" val="0"/>
@@ -2354,7 +2438,23 @@
     </w:p>
     <w:p>
       <w:r>
-        <w:t>Now after change impact now user can edit the user information if the password field is an empty. This change didnt give any change impact on other classes, i-e the validation and verification works perfectly fine and vice versa is the classes.</w:t>
+        <w:t xml:space="preserve">Now after change impact now user can edit the user information if the password field is an empty. This change </w:t>
+      </w:r>
+      <w:proofErr w:type="spellStart"/>
+      <w:r>
+        <w:t>didnt</w:t>
+      </w:r>
+      <w:proofErr w:type="spellEnd"/>
+      <w:r>
+        <w:t xml:space="preserve"> give any change impact on other classes, </w:t>
+      </w:r>
+      <w:proofErr w:type="spellStart"/>
+      <w:r>
+        <w:t>i</w:t>
+      </w:r>
+      <w:proofErr w:type="spellEnd"/>
+      <w:r>
+        <w:t>-e the validation and verification works perfectly fine and vice versa is the classes.</w:t>
       </w:r>
     </w:p>
     <w:p>
@@ -2368,7 +2468,21 @@
         <w:rPr>
           <w:rFonts w:eastAsiaTheme="minorEastAsia" w:cstheme="minorEastAsia"/>
         </w:rPr>
-        <w:t xml:space="preserve">Regarding this fix, we change below method from UI Editviewmodel class and there is no anywhere we used that method. </w:t>
+        <w:t xml:space="preserve">Regarding this fix, we change below method from UI </w:t>
+      </w:r>
+      <w:proofErr w:type="spellStart"/>
+      <w:r>
+        <w:rPr>
+          <w:rFonts w:eastAsiaTheme="minorEastAsia" w:cstheme="minorEastAsia"/>
+        </w:rPr>
+        <w:t>Editviewmodel</w:t>
+      </w:r>
+      <w:proofErr w:type="spellEnd"/>
+      <w:r>
+        <w:rPr>
+          <w:rFonts w:eastAsiaTheme="minorEastAsia" w:cstheme="minorEastAsia"/>
+        </w:rPr>
+        <w:t xml:space="preserve"> class and there is no anywhere we used that method. </w:t>
       </w:r>
     </w:p>
     <w:p>
@@ -2411,12 +2525,37 @@
           <w:szCs w:val="22"/>
         </w:rPr>
       </w:pPr>
+      <w:proofErr w:type="gramStart"/>
       <w:r>
         <w:rPr>
           <w:rFonts w:ascii="Cambria" w:eastAsiaTheme="minorEastAsia" w:hAnsi="Cambria" w:cstheme="minorEastAsia"/>
           <w:szCs w:val="22"/>
         </w:rPr>
-        <w:t>public List&lt;ValidationError&gt; validate()</w:t>
+        <w:t>public</w:t>
+      </w:r>
+      <w:proofErr w:type="gramEnd"/>
+      <w:r>
+        <w:rPr>
+          <w:rFonts w:ascii="Cambria" w:eastAsiaTheme="minorEastAsia" w:hAnsi="Cambria" w:cstheme="minorEastAsia"/>
+          <w:szCs w:val="22"/>
+        </w:rPr>
+        <w:t xml:space="preserve"> List&lt;</w:t>
+      </w:r>
+      <w:proofErr w:type="spellStart"/>
+      <w:r>
+        <w:rPr>
+          <w:rFonts w:ascii="Cambria" w:eastAsiaTheme="minorEastAsia" w:hAnsi="Cambria" w:cstheme="minorEastAsia"/>
+          <w:szCs w:val="22"/>
+        </w:rPr>
+        <w:t>ValidationError</w:t>
+      </w:r>
+      <w:proofErr w:type="spellEnd"/>
+      <w:r>
+        <w:rPr>
+          <w:rFonts w:ascii="Cambria" w:eastAsiaTheme="minorEastAsia" w:hAnsi="Cambria" w:cstheme="minorEastAsia"/>
+          <w:szCs w:val="22"/>
+        </w:rPr>
+        <w:t>&gt; validate()</w:t>
       </w:r>
     </w:p>
     <w:p>
@@ -4243,7 +4382,7 @@
 </file>
 
 <file path=customXml/itemProps1.xml><?xml version="1.0" encoding="utf-8"?>
-<ds:datastoreItem xmlns:ds="http://schemas.openxmlformats.org/officeDocument/2006/customXml" ds:itemID="{8D17256B-9331-4E42-82A8-EF34E2B5D41A}">
+<ds:datastoreItem xmlns:ds="http://schemas.openxmlformats.org/officeDocument/2006/customXml" ds:itemID="{2BAFC9BB-1EB0-4A79-9AE1-2FD825FA7954}">
   <ds:schemaRefs>
     <ds:schemaRef ds:uri="http://schemas.openxmlformats.org/officeDocument/2006/bibliography"/>
   </ds:schemaRefs>

</xml_diff>